<commit_message>
Adición proyecto SOAP UI pruebas BPEL PO
</commit_message>
<xml_diff>
--- a/Projecto 3/Pruebas/Ciclo I/TST_REPORT - BPEL - Proceso orden de compra.docx
+++ b/Projecto 3/Pruebas/Ciclo I/TST_REPORT - BPEL - Proceso orden de compra.docx
@@ -238,7 +238,6 @@
           <w:b/>
         </w:rPr>
       </w:pPr>
-      <w:bookmarkStart w:id="0" w:name="_GoBack"/>
     </w:p>
     <w:tbl>
       <w:tblPr>
@@ -247,15 +246,14 @@
         <w:tblLook w:val="04A0" w:firstRow="1" w:lastRow="0" w:firstColumn="1" w:lastColumn="0" w:noHBand="0" w:noVBand="1"/>
       </w:tblPr>
       <w:tblGrid>
-        <w:gridCol w:w="1313"/>
-        <w:gridCol w:w="8757"/>
+        <w:gridCol w:w="1169"/>
+        <w:gridCol w:w="8901"/>
       </w:tblGrid>
       <w:tr>
         <w:tc>
           <w:tcPr>
             <w:tcW w:w="1313" w:type="dxa"/>
           </w:tcPr>
-          <w:bookmarkEnd w:id="0"/>
           <w:p>
             <w:pPr>
               <w:rPr>
@@ -647,65 +645,6 @@
               </w:drawing>
             </w:r>
           </w:p>
-        </w:tc>
-      </w:tr>
-    </w:tbl>
-    <w:p/>
-    <w:tbl>
-      <w:tblPr>
-        <w:tblStyle w:val="Tablaconcuadrcula"/>
-        <w:tblW w:w="0" w:type="auto"/>
-        <w:tblLook w:val="04A0" w:firstRow="1" w:lastRow="0" w:firstColumn="1" w:lastColumn="0" w:noHBand="0" w:noVBand="1"/>
-      </w:tblPr>
-      <w:tblGrid>
-        <w:gridCol w:w="10070"/>
-      </w:tblGrid>
-      <w:tr>
-        <w:tc>
-          <w:tcPr>
-            <w:tcW w:w="10070" w:type="dxa"/>
-            <w:shd w:val="clear" w:color="auto" w:fill="C00000"/>
-          </w:tcPr>
-          <w:p>
-            <w:pPr>
-              <w:tabs>
-                <w:tab w:val="center" w:pos="4927"/>
-                <w:tab w:val="left" w:pos="5925"/>
-              </w:tabs>
-              <w:rPr>
-                <w:b/>
-                <w:color w:val="FFFFFF" w:themeColor="background1"/>
-              </w:rPr>
-            </w:pPr>
-            <w:r>
-              <w:rPr>
-                <w:b/>
-                <w:color w:val="FFFFFF" w:themeColor="background1"/>
-              </w:rPr>
-              <w:tab/>
-            </w:r>
-            <w:r>
-              <w:rPr>
-                <w:b/>
-                <w:color w:val="FFFFFF" w:themeColor="background1"/>
-              </w:rPr>
-              <w:t>Adjuntos</w:t>
-            </w:r>
-            <w:r>
-              <w:rPr>
-                <w:b/>
-                <w:color w:val="FFFFFF" w:themeColor="background1"/>
-              </w:rPr>
-              <w:tab/>
-            </w:r>
-          </w:p>
-        </w:tc>
-      </w:tr>
-      <w:tr>
-        <w:tc>
-          <w:tcPr>
-            <w:tcW w:w="10070" w:type="dxa"/>
-          </w:tcPr>
           <w:p>
             <w:pPr>
               <w:rPr>
@@ -720,16 +659,22 @@
             </w:r>
           </w:p>
           <w:p>
+            <w:pPr>
+              <w:rPr>
+                <w:b/>
+              </w:rPr>
+            </w:pPr>
+            <w:bookmarkStart w:id="0" w:name="_GoBack"/>
             <w:r>
               <w:rPr>
                 <w:noProof/>
                 <w:lang w:eastAsia="es-MX"/>
               </w:rPr>
               <w:drawing>
-                <wp:inline distT="0" distB="0" distL="0" distR="0" wp14:anchorId="4F5782B1" wp14:editId="0A3B692F">
+                <wp:inline distT="0" distB="0" distL="0" distR="0" wp14:anchorId="0B35CFD5" wp14:editId="2A72E710">
                   <wp:extent cx="6400800" cy="1575435"/>
                   <wp:effectExtent l="0" t="0" r="0" b="5715"/>
-                  <wp:docPr id="6" name="Imagen 6"/>
+                  <wp:docPr id="3" name="Imagen 3"/>
                   <wp:cNvGraphicFramePr>
                     <a:graphicFrameLocks xmlns:a="http://schemas.openxmlformats.org/drawingml/2006/main" noChangeAspect="1"/>
                   </wp:cNvGraphicFramePr>
@@ -760,6 +705,77 @@
                   </a:graphic>
                 </wp:inline>
               </w:drawing>
+            </w:r>
+            <w:bookmarkEnd w:id="0"/>
+          </w:p>
+        </w:tc>
+      </w:tr>
+    </w:tbl>
+    <w:p/>
+    <w:tbl>
+      <w:tblPr>
+        <w:tblStyle w:val="Tablaconcuadrcula"/>
+        <w:tblW w:w="0" w:type="auto"/>
+        <w:tblLook w:val="04A0" w:firstRow="1" w:lastRow="0" w:firstColumn="1" w:lastColumn="0" w:noHBand="0" w:noVBand="1"/>
+      </w:tblPr>
+      <w:tblGrid>
+        <w:gridCol w:w="10070"/>
+      </w:tblGrid>
+      <w:tr>
+        <w:tc>
+          <w:tcPr>
+            <w:tcW w:w="10070" w:type="dxa"/>
+            <w:shd w:val="clear" w:color="auto" w:fill="C00000"/>
+          </w:tcPr>
+          <w:p>
+            <w:pPr>
+              <w:tabs>
+                <w:tab w:val="center" w:pos="4927"/>
+                <w:tab w:val="left" w:pos="5925"/>
+              </w:tabs>
+              <w:rPr>
+                <w:b/>
+                <w:color w:val="FFFFFF" w:themeColor="background1"/>
+              </w:rPr>
+            </w:pPr>
+            <w:r>
+              <w:rPr>
+                <w:b/>
+                <w:color w:val="FFFFFF" w:themeColor="background1"/>
+              </w:rPr>
+              <w:tab/>
+            </w:r>
+            <w:r>
+              <w:rPr>
+                <w:b/>
+                <w:color w:val="FFFFFF" w:themeColor="background1"/>
+              </w:rPr>
+              <w:t>Adjuntos</w:t>
+            </w:r>
+            <w:r>
+              <w:rPr>
+                <w:b/>
+                <w:color w:val="FFFFFF" w:themeColor="background1"/>
+              </w:rPr>
+              <w:tab/>
+            </w:r>
+          </w:p>
+        </w:tc>
+      </w:tr>
+      <w:tr>
+        <w:tc>
+          <w:tcPr>
+            <w:tcW w:w="10070" w:type="dxa"/>
+          </w:tcPr>
+          <w:p>
+            <w:r>
+              <w:rPr>
+                <w:b/>
+              </w:rPr>
+              <w:t xml:space="preserve">Proyecto SOAP UI: </w:t>
+            </w:r>
+            <w:r>
+              <w:t>/ProcesoOrdenCompraTest-soapui-project.xml</w:t>
             </w:r>
           </w:p>
         </w:tc>

</xml_diff>